<commit_message>
vault backup: 2024-02-06 20:07:49
</commit_message>
<xml_diff>
--- a/Editorial/Writers/S/Shawn Russell /Shattered Vessels/Developmental Editing/Sample/Cristina Fiore - Short Stories - recommended edits - all changes accepted - by Cristina Fiore.docx
+++ b/Editorial/Writers/S/Shawn Russell /Shattered Vessels/Developmental Editing/Sample/Cristina Fiore - Short Stories - recommended edits - all changes accepted - by Cristina Fiore.docx
@@ -14213,12 +14213,7 @@
         <w:rPr>
           <w:rFonts w:cs="Courier New" w:ascii="Courier New" w:hAnsi="Courier New"/>
         </w:rPr>
-        <w:t xml:space="preserve">     </w:t>
-      </w:r>
-      <w:r>
-        <w:rPr>
-          <w:rFonts w:cs="Courier New" w:ascii="Courier New" w:hAnsi="Courier New"/>
-        </w:rPr>
+        <w:tab/>
         <w:t>Not this time.</w:t>
       </w:r>
     </w:p>
@@ -14234,12 +14229,7 @@
         <w:rPr>
           <w:rFonts w:cs="Courier New" w:ascii="Courier New" w:hAnsi="Courier New"/>
         </w:rPr>
-        <w:t xml:space="preserve">     </w:t>
-      </w:r>
-      <w:r>
-        <w:rPr>
-          <w:rFonts w:cs="Courier New" w:ascii="Courier New" w:hAnsi="Courier New"/>
-        </w:rPr>
+        <w:tab/>
         <w:t>She felt a presence and jumped with fright at the shadow suddenly appearing on her left. Her daughter Adeline was watching her from the door, alone, without her sister.</w:t>
       </w:r>
     </w:p>
@@ -16016,38 +16006,6 @@
         </w:rPr>
         <w:t>_____________________________________________________________</w:t>
       </w:r>
-    </w:p>
-    <w:p>
-      <w:pPr>
-        <w:pStyle w:val="Normal"/>
-        <w:rPr>
-          <w:rFonts w:ascii="Courier New" w:hAnsi="Courier New" w:cs="Courier New"/>
-          <w:szCs w:val="24"/>
-        </w:rPr>
-      </w:pPr>
-      <w:r>
-        <w:rPr>
-          <w:rFonts w:cs="Courier New" w:ascii="Courier New" w:hAnsi="Courier New"/>
-          <w:szCs w:val="24"/>
-        </w:rPr>
-      </w:r>
-    </w:p>
-    <w:p>
-      <w:pPr>
-        <w:pStyle w:val="Normal"/>
-        <w:spacing w:lineRule="auto" w:line="259" w:before="0" w:after="160"/>
-        <w:jc w:val="left"/>
-        <w:rPr>
-          <w:rFonts w:ascii="Courier New" w:hAnsi="Courier New" w:cs="Courier New"/>
-          <w:szCs w:val="24"/>
-        </w:rPr>
-      </w:pPr>
-      <w:r>
-        <w:rPr>
-          <w:rFonts w:cs="Courier New" w:ascii="Courier New" w:hAnsi="Courier New"/>
-          <w:szCs w:val="24"/>
-        </w:rPr>
-      </w:r>
       <w:r>
         <w:br w:type="page"/>
       </w:r>
@@ -19181,7 +19139,7 @@
         <w:rPr>
           <w:rFonts w:cs="Courier New" w:ascii="Courier New" w:hAnsi="Courier New"/>
         </w:rPr>
-        <w:t xml:space="preserve">                    ‘</w:t>
+        <w:t>‘</w:t>
       </w:r>
       <w:r>
         <w:rPr>
@@ -19203,12 +19161,6 @@
         <w:rPr>
           <w:rFonts w:cs="Courier New" w:ascii="Courier New" w:hAnsi="Courier New"/>
         </w:rPr>
-        <w:t xml:space="preserve">                     </w:t>
-      </w:r>
-      <w:r>
-        <w:rPr>
-          <w:rFonts w:cs="Courier New" w:ascii="Courier New" w:hAnsi="Courier New"/>
-        </w:rPr>
         <w:t>Son of the King’s beloved</w:t>
       </w:r>
     </w:p>
@@ -19225,12 +19177,6 @@
         <w:rPr>
           <w:rFonts w:cs="Courier New" w:ascii="Courier New" w:hAnsi="Courier New"/>
         </w:rPr>
-        <w:t xml:space="preserve">                     </w:t>
-      </w:r>
-      <w:r>
-        <w:rPr>
-          <w:rFonts w:cs="Courier New" w:ascii="Courier New" w:hAnsi="Courier New"/>
-        </w:rPr>
         <w:t>Lieutenant Mery-setekh,</w:t>
       </w:r>
     </w:p>
@@ -19247,12 +19193,6 @@
         <w:rPr>
           <w:rFonts w:cs="Courier New" w:ascii="Courier New" w:hAnsi="Courier New"/>
         </w:rPr>
-        <w:t xml:space="preserve">                     </w:t>
-      </w:r>
-      <w:r>
-        <w:rPr>
-          <w:rFonts w:cs="Courier New" w:ascii="Courier New" w:hAnsi="Courier New"/>
-        </w:rPr>
         <w:t>Take your seat</w:t>
       </w:r>
     </w:p>
@@ -19269,12 +19209,6 @@
         <w:rPr>
           <w:rFonts w:cs="Courier New" w:ascii="Courier New" w:hAnsi="Courier New"/>
         </w:rPr>
-        <w:t xml:space="preserve">                     </w:t>
-      </w:r>
-      <w:r>
-        <w:rPr>
-          <w:rFonts w:cs="Courier New" w:ascii="Courier New" w:hAnsi="Courier New"/>
-        </w:rPr>
         <w:t>Close to the Sun for</w:t>
       </w:r>
     </w:p>
@@ -19291,12 +19225,6 @@
         <w:rPr>
           <w:rFonts w:cs="Courier New" w:ascii="Courier New" w:hAnsi="Courier New"/>
         </w:rPr>
-        <w:t xml:space="preserve">                     </w:t>
-      </w:r>
-      <w:r>
-        <w:rPr>
-          <w:rFonts w:cs="Courier New" w:ascii="Courier New" w:hAnsi="Courier New"/>
-        </w:rPr>
         <w:t>You are the Evening Star</w:t>
       </w:r>
     </w:p>
@@ -19313,12 +19241,6 @@
         <w:rPr>
           <w:rFonts w:cs="Courier New" w:ascii="Courier New" w:hAnsi="Courier New"/>
         </w:rPr>
-        <w:t xml:space="preserve">                     </w:t>
-      </w:r>
-      <w:r>
-        <w:rPr>
-          <w:rFonts w:cs="Courier New" w:ascii="Courier New" w:hAnsi="Courier New"/>
-        </w:rPr>
         <w:t>Looking down on Osiris</w:t>
       </w:r>
     </w:p>
@@ -19335,12 +19257,6 @@
         <w:rPr>
           <w:rFonts w:cs="Courier New" w:ascii="Courier New" w:hAnsi="Courier New"/>
         </w:rPr>
-        <w:t xml:space="preserve">                     </w:t>
-      </w:r>
-      <w:r>
-        <w:rPr>
-          <w:rFonts w:cs="Courier New" w:ascii="Courier New" w:hAnsi="Courier New"/>
-        </w:rPr>
         <w:t>As he vigils over the sah</w:t>
       </w:r>
     </w:p>
@@ -19357,12 +19273,6 @@
         <w:rPr>
           <w:rFonts w:cs="Courier New" w:ascii="Courier New" w:hAnsi="Courier New"/>
         </w:rPr>
-        <w:t xml:space="preserve">                     </w:t>
-      </w:r>
-      <w:r>
-        <w:rPr>
-          <w:rFonts w:cs="Courier New" w:ascii="Courier New" w:hAnsi="Courier New"/>
-        </w:rPr>
         <w:t>Of your brother, Si-amun.'</w:t>
       </w:r>
     </w:p>
@@ -19425,7 +19335,7 @@
         <w:rPr>
           <w:rFonts w:cs="Courier New" w:ascii="Courier New" w:hAnsi="Courier New"/>
         </w:rPr>
-        <w:t xml:space="preserve">                     ‘</w:t>
+        <w:t>‘</w:t>
       </w:r>
       <w:r>
         <w:rPr>
@@ -19447,12 +19357,6 @@
         <w:rPr>
           <w:rFonts w:cs="Courier New" w:ascii="Courier New" w:hAnsi="Courier New"/>
         </w:rPr>
-        <w:t xml:space="preserve">                     </w:t>
-      </w:r>
-      <w:r>
-        <w:rPr>
-          <w:rFonts w:cs="Courier New" w:ascii="Courier New" w:hAnsi="Courier New"/>
-        </w:rPr>
         <w:t>Flew the land below</w:t>
       </w:r>
     </w:p>
@@ -19469,12 +19373,6 @@
         <w:rPr>
           <w:rFonts w:cs="Courier New" w:ascii="Courier New" w:hAnsi="Courier New"/>
         </w:rPr>
-        <w:t xml:space="preserve">                     </w:t>
-      </w:r>
-      <w:r>
-        <w:rPr>
-          <w:rFonts w:cs="Courier New" w:ascii="Courier New" w:hAnsi="Courier New"/>
-        </w:rPr>
         <w:t>And now rests beside the</w:t>
       </w:r>
     </w:p>
@@ -19487,12 +19385,6 @@
           <w:rFonts w:ascii="Courier New" w:hAnsi="Courier New" w:cs="Courier New"/>
         </w:rPr>
       </w:pPr>
-      <w:r>
-        <w:rPr>
-          <w:rFonts w:cs="Courier New" w:ascii="Courier New" w:hAnsi="Courier New"/>
-        </w:rPr>
-        <w:t xml:space="preserve">                     </w:t>
-      </w:r>
       <w:r>
         <w:rPr>
           <w:rFonts w:cs="Courier New" w:ascii="Courier New" w:hAnsi="Courier New"/>
@@ -20601,7 +20493,7 @@
     <w:p>
       <w:pPr>
         <w:pStyle w:val="Normal"/>
-        <w:jc w:val="left"/>
+        <w:jc w:val="center"/>
         <w:rPr>
           <w:rFonts w:ascii="Courier New" w:hAnsi="Courier New" w:cs="Courier New"/>
           <w:b/>
@@ -20609,15 +20501,6 @@
           <w:szCs w:val="24"/>
         </w:rPr>
       </w:pPr>
-      <w:r>
-        <w:rPr>
-          <w:rFonts w:cs="Courier New" w:ascii="Courier New" w:hAnsi="Courier New"/>
-          <w:b/>
-          <w:bCs/>
-          <w:szCs w:val="24"/>
-        </w:rPr>
-        <w:t xml:space="preserve">               </w:t>
-      </w:r>
       <w:r>
         <w:rPr>
           <w:rFonts w:cs="Courier New" w:ascii="Courier New" w:hAnsi="Courier New"/>
@@ -21897,7 +21780,7 @@
         <w:rPr>
           <w:rFonts w:cs="Courier New" w:ascii="Courier New" w:hAnsi="Courier New"/>
         </w:rPr>
-        <w:t xml:space="preserve">The only way to get to them is to hire a boat from a local fisherman who, for the equivalent of five pounds, will deposit you there in a From that viewpoint, we spotted a small mountain and decided to climb it only to realize that the stones and rocks that formed it came loose under our feet as we were disturbing the top ones. We abandoned the idea.Suddenly we realized, with a mixture of wonder and horror, that the tiny land we stood on seemed as fragile as the half of an Even the fear of a shark did not stop us from swimming for the umpteenth time that day, so inviting and irresistible was the warm, paradisiacal water.Soon our dream was over. The fisherman came back to collect us. We climbed on board and started off in silence, our eyes peeled towards Sandy Island, not wanting to let go.My last vision of it was a blurred super-imposed image of another kind. I saw a defenceless islet being ferociously struck by a powerful tsunami and crumbling slowly into the dark abyss of the Atlantic Ocean. I saw the tallest palm tree sink by degrees into the bowels of the vast water against the background of a glowing Caribbean sunset, looking down on this huge water grave, never to emerge again.      </w:t>
+        <w:t xml:space="preserve">The only way to get to them is to hire a boat from a local fisherman who, for the equivalent of five pounds, will deposit you there in a From that viewpoint, we spotted a small mountain and decided to climb it only to realize that the stones and rocks that formed it came loose under our feet as we were disturbing the top ones. We abandoned the idea. Suddenly we realized, with a mixture of wonder and horror, that the tiny land we stood on seemed as fragile as the half of an Even the fear of a shark did not stop us from swimming for the umpteenth time that day, so inviting and irresistible was the warm, paradisiacal water. Soon our dream was over. The fisherman came back to collect us. We climbed on board and started off in silence, our eyes peeled towards Sandy Island, not wanting to let go. My last vision of it was a blurred super-imposed image of another kind. I saw a defenceless islet being ferociously struck by a powerful tsunami and crumbling slowly into the dark abyss of the Atlantic Ocean. I saw the tallest palm tree sink by degrees into the bowels of the vast water against the background of a glowing Caribbean sunset, looking down on this huge water grave, never to emerge again.      </w:t>
       </w:r>
       <w:r>
         <w:rPr>
@@ -22286,13 +22169,8 @@
         <w:rPr>
           <w:rFonts w:cs="Courier New" w:ascii="Courier New" w:hAnsi="Courier New"/>
         </w:rPr>
-        <w:t xml:space="preserve">     ‘</w:t>
-      </w:r>
-      <w:r>
-        <w:rPr>
-          <w:rFonts w:cs="Courier New" w:ascii="Courier New" w:hAnsi="Courier New"/>
-        </w:rPr>
-        <w:t>What do you mean by that?’</w:t>
+        <w:tab/>
+        <w:t>‘What do you mean by that?’</w:t>
       </w:r>
     </w:p>
     <w:p>
@@ -24056,6 +23934,7 @@
         <w:rPr>
           <w:rFonts w:cs="Courier New" w:ascii="Courier New" w:hAnsi="Courier New"/>
         </w:rPr>
+        <w:tab/>
         <w:t xml:space="preserve">The teacher was ready to tick the names off on her class register.        </w:t>
       </w:r>
     </w:p>
@@ -24071,42 +23950,8 @@
         <w:rPr>
           <w:rFonts w:cs="Courier New" w:ascii="Courier New" w:hAnsi="Courier New"/>
         </w:rPr>
-      </w:r>
-    </w:p>
-    <w:p>
-      <w:pPr>
-        <w:pStyle w:val="Normal"/>
-        <w:jc w:val="left"/>
-        <w:rPr>
-          <w:rFonts w:ascii="Courier New" w:hAnsi="Courier New" w:cs="Courier New"/>
-        </w:rPr>
-      </w:pPr>
-      <w:r>
-        <w:rPr>
-          <w:rFonts w:cs="Courier New" w:ascii="Courier New" w:hAnsi="Courier New"/>
-        </w:rPr>
-        <w:t xml:space="preserve">      ‘</w:t>
-      </w:r>
-      <w:r>
-        <w:rPr>
-          <w:rFonts w:cs="Courier New" w:ascii="Courier New" w:hAnsi="Courier New"/>
-        </w:rPr>
-        <w:t>Theresa Guilfoyle.’</w:t>
-      </w:r>
-    </w:p>
-    <w:p>
-      <w:pPr>
-        <w:pStyle w:val="Normal"/>
-        <w:jc w:val="left"/>
-        <w:rPr>
-          <w:rFonts w:ascii="Courier New" w:hAnsi="Courier New" w:cs="Courier New"/>
-        </w:rPr>
-      </w:pPr>
-      <w:r>
-        <w:rPr>
-          <w:rFonts w:cs="Courier New" w:ascii="Courier New" w:hAnsi="Courier New"/>
-        </w:rPr>
-        <w:t>Th</w:t>
+        <w:tab/>
+        <w:t>‘Theresa Guilfoyle.’ Th</w:t>
       </w:r>
       <w:r>
         <w:rPr>
@@ -24128,6 +23973,7 @@
         <w:rPr>
           <w:rFonts w:cs="Courier New" w:ascii="Courier New" w:hAnsi="Courier New"/>
         </w:rPr>
+        <w:tab/>
         <w:t>Her mother had told her that she had a good head for figures ’just like your father’.</w:t>
       </w:r>
     </w:p>
@@ -24143,6 +23989,7 @@
         <w:rPr>
           <w:rFonts w:cs="Courier New" w:ascii="Courier New" w:hAnsi="Courier New"/>
         </w:rPr>
+        <w:tab/>
         <w:t xml:space="preserve">Theresa did not know her father. He left when she was barely one. </w:t>
       </w:r>
     </w:p>
@@ -25948,7 +25795,7 @@
         </w:r>
         <w:r>
           <w:rPr/>
-          <w:t>107</w:t>
+          <w:t>106</w:t>
         </w:r>
         <w:r>
           <w:rPr/>

</xml_diff>